<commit_message>
update documentia and Img
</commit_message>
<xml_diff>
--- a/Documentatie Fifa/Fase 2/Functioneelontwerp.docx
+++ b/Documentatie Fifa/Fase 2/Functioneelontwerp.docx
@@ -2809,6 +2809,32 @@
           <w:rFonts w:ascii="Times New Roman" w:hAnsi="Times New Roman" w:cs="Times New Roman"/>
         </w:rPr>
       </w:pPr>
+      <w:r>
+        <w:rPr>
+          <w:rFonts w:ascii="Times New Roman" w:hAnsi="Times New Roman" w:cs="Times New Roman"/>
+        </w:rPr>
+        <w:t xml:space="preserve">(Zie hoofdstuk 3 </w:t>
+      </w:r>
+      <w:proofErr w:type="spellStart"/>
+      <w:r>
+        <w:rPr>
+          <w:rFonts w:ascii="Times New Roman" w:hAnsi="Times New Roman" w:cs="Times New Roman"/>
+        </w:rPr>
+        <w:t>w</w:t>
+      </w:r>
+      <w:r>
+        <w:rPr>
+          <w:rFonts w:ascii="Times New Roman" w:hAnsi="Times New Roman" w:cs="Times New Roman"/>
+        </w:rPr>
+        <w:t>ireframe</w:t>
+      </w:r>
+      <w:proofErr w:type="spellEnd"/>
+      <w:r>
+        <w:rPr>
+          <w:rFonts w:ascii="Times New Roman" w:hAnsi="Times New Roman" w:cs="Times New Roman"/>
+        </w:rPr>
+        <w:t>, Afbeelding 3)</w:t>
+      </w:r>
     </w:p>
     <w:p>
       <w:pPr>
@@ -3107,6 +3133,51 @@
         <w:rPr>
           <w:rFonts w:ascii="Times New Roman" w:hAnsi="Times New Roman" w:cs="Times New Roman"/>
         </w:rPr>
+        <w:t>(</w:t>
+      </w:r>
+      <w:r>
+        <w:rPr>
+          <w:rFonts w:ascii="Times New Roman" w:hAnsi="Times New Roman" w:cs="Times New Roman"/>
+        </w:rPr>
+        <w:t xml:space="preserve">Zie hoofdstuk 3 </w:t>
+      </w:r>
+      <w:proofErr w:type="spellStart"/>
+      <w:r>
+        <w:rPr>
+          <w:rFonts w:ascii="Times New Roman" w:hAnsi="Times New Roman" w:cs="Times New Roman"/>
+        </w:rPr>
+        <w:t>w</w:t>
+      </w:r>
+      <w:r>
+        <w:rPr>
+          <w:rFonts w:ascii="Times New Roman" w:hAnsi="Times New Roman" w:cs="Times New Roman"/>
+        </w:rPr>
+        <w:t>ireframe</w:t>
+      </w:r>
+      <w:proofErr w:type="spellEnd"/>
+      <w:r>
+        <w:rPr>
+          <w:rFonts w:ascii="Times New Roman" w:hAnsi="Times New Roman" w:cs="Times New Roman"/>
+        </w:rPr>
+        <w:t>,</w:t>
+      </w:r>
+      <w:r>
+        <w:rPr>
+          <w:rFonts w:ascii="Times New Roman" w:hAnsi="Times New Roman" w:cs="Times New Roman"/>
+        </w:rPr>
+        <w:t xml:space="preserve"> Afbeelding 5)</w:t>
+      </w:r>
+    </w:p>
+    <w:p>
+      <w:pPr>
+        <w:rPr>
+          <w:rFonts w:ascii="Times New Roman" w:hAnsi="Times New Roman" w:cs="Times New Roman"/>
+        </w:rPr>
+      </w:pPr>
+      <w:r>
+        <w:rPr>
+          <w:rFonts w:ascii="Times New Roman" w:hAnsi="Times New Roman" w:cs="Times New Roman"/>
+        </w:rPr>
         <w:t>Het moment dat de gebruiker op creëer team klikt zal deze in de database worden geüpload en deze is dan gelijk klaar om gebruikt te worden om spelers bijvoorbeeld aan een team te linken.</w:t>
       </w:r>
     </w:p>
@@ -3268,6 +3339,63 @@
         <w:rPr>
           <w:rFonts w:ascii="Times New Roman" w:hAnsi="Times New Roman" w:cs="Times New Roman"/>
         </w:rPr>
+        <w:t>(</w:t>
+      </w:r>
+      <w:r>
+        <w:rPr>
+          <w:rFonts w:ascii="Times New Roman" w:hAnsi="Times New Roman" w:cs="Times New Roman"/>
+        </w:rPr>
+        <w:t xml:space="preserve">Zie hoofdstuk 3 </w:t>
+      </w:r>
+      <w:proofErr w:type="spellStart"/>
+      <w:r>
+        <w:rPr>
+          <w:rFonts w:ascii="Times New Roman" w:hAnsi="Times New Roman" w:cs="Times New Roman"/>
+        </w:rPr>
+        <w:t>w</w:t>
+      </w:r>
+      <w:r>
+        <w:rPr>
+          <w:rFonts w:ascii="Times New Roman" w:hAnsi="Times New Roman" w:cs="Times New Roman"/>
+        </w:rPr>
+        <w:t>ireframe</w:t>
+      </w:r>
+      <w:proofErr w:type="spellEnd"/>
+      <w:r>
+        <w:rPr>
+          <w:rFonts w:ascii="Times New Roman" w:hAnsi="Times New Roman" w:cs="Times New Roman"/>
+        </w:rPr>
+        <w:t>,</w:t>
+      </w:r>
+      <w:r>
+        <w:rPr>
+          <w:rFonts w:ascii="Times New Roman" w:hAnsi="Times New Roman" w:cs="Times New Roman"/>
+        </w:rPr>
+        <w:t xml:space="preserve"> Afbeelding </w:t>
+      </w:r>
+      <w:r>
+        <w:rPr>
+          <w:rFonts w:ascii="Times New Roman" w:hAnsi="Times New Roman" w:cs="Times New Roman"/>
+        </w:rPr>
+        <w:t>7</w:t>
+      </w:r>
+      <w:r>
+        <w:rPr>
+          <w:rFonts w:ascii="Times New Roman" w:hAnsi="Times New Roman" w:cs="Times New Roman"/>
+        </w:rPr>
+        <w:t>)</w:t>
+      </w:r>
+    </w:p>
+    <w:p>
+      <w:pPr>
+        <w:rPr>
+          <w:rFonts w:ascii="Times New Roman" w:hAnsi="Times New Roman" w:cs="Times New Roman"/>
+        </w:rPr>
+      </w:pPr>
+      <w:r>
+        <w:rPr>
+          <w:rFonts w:ascii="Times New Roman" w:hAnsi="Times New Roman" w:cs="Times New Roman"/>
+        </w:rPr>
         <w:t>Het moment dat de gebruiker op delete klikt zal het team worden verwijderd uit de database</w:t>
       </w:r>
     </w:p>
@@ -3386,6 +3514,44 @@
           <w:rFonts w:ascii="Times New Roman" w:hAnsi="Times New Roman" w:cs="Times New Roman"/>
         </w:rPr>
       </w:pPr>
+      <w:r>
+        <w:rPr>
+          <w:rFonts w:ascii="Times New Roman" w:hAnsi="Times New Roman" w:cs="Times New Roman"/>
+        </w:rPr>
+        <w:t>(</w:t>
+      </w:r>
+      <w:r>
+        <w:rPr>
+          <w:rFonts w:ascii="Times New Roman" w:hAnsi="Times New Roman" w:cs="Times New Roman"/>
+        </w:rPr>
+        <w:t xml:space="preserve">Zie hoofdstuk 3 </w:t>
+      </w:r>
+      <w:proofErr w:type="spellStart"/>
+      <w:r>
+        <w:rPr>
+          <w:rFonts w:ascii="Times New Roman" w:hAnsi="Times New Roman" w:cs="Times New Roman"/>
+        </w:rPr>
+        <w:t>w</w:t>
+      </w:r>
+      <w:r>
+        <w:rPr>
+          <w:rFonts w:ascii="Times New Roman" w:hAnsi="Times New Roman" w:cs="Times New Roman"/>
+        </w:rPr>
+        <w:t>ireframe</w:t>
+      </w:r>
+      <w:proofErr w:type="spellEnd"/>
+      <w:r>
+        <w:rPr>
+          <w:rFonts w:ascii="Times New Roman" w:hAnsi="Times New Roman" w:cs="Times New Roman"/>
+        </w:rPr>
+        <w:t>, Afbeelding</w:t>
+      </w:r>
+      <w:r>
+        <w:rPr>
+          <w:rFonts w:ascii="Times New Roman" w:hAnsi="Times New Roman" w:cs="Times New Roman"/>
+        </w:rPr>
+        <w:t xml:space="preserve"> 10)</w:t>
+      </w:r>
     </w:p>
     <w:p>
       <w:pPr>
@@ -3509,6 +3675,51 @@
         <w:rPr>
           <w:rFonts w:ascii="Times New Roman" w:hAnsi="Times New Roman" w:cs="Times New Roman"/>
         </w:rPr>
+        <w:t>(</w:t>
+      </w:r>
+      <w:r>
+        <w:rPr>
+          <w:rFonts w:ascii="Times New Roman" w:hAnsi="Times New Roman" w:cs="Times New Roman"/>
+        </w:rPr>
+        <w:t xml:space="preserve">Zie hoofdstuk 3 </w:t>
+      </w:r>
+      <w:proofErr w:type="spellStart"/>
+      <w:r>
+        <w:rPr>
+          <w:rFonts w:ascii="Times New Roman" w:hAnsi="Times New Roman" w:cs="Times New Roman"/>
+        </w:rPr>
+        <w:t>w</w:t>
+      </w:r>
+      <w:r>
+        <w:rPr>
+          <w:rFonts w:ascii="Times New Roman" w:hAnsi="Times New Roman" w:cs="Times New Roman"/>
+        </w:rPr>
+        <w:t>ireframe</w:t>
+      </w:r>
+      <w:proofErr w:type="spellEnd"/>
+      <w:r>
+        <w:rPr>
+          <w:rFonts w:ascii="Times New Roman" w:hAnsi="Times New Roman" w:cs="Times New Roman"/>
+        </w:rPr>
+        <w:t>, Afbeelding</w:t>
+      </w:r>
+      <w:r>
+        <w:rPr>
+          <w:rFonts w:ascii="Times New Roman" w:hAnsi="Times New Roman" w:cs="Times New Roman"/>
+        </w:rPr>
+        <w:t xml:space="preserve"> 10)</w:t>
+      </w:r>
+    </w:p>
+    <w:p>
+      <w:pPr>
+        <w:rPr>
+          <w:rFonts w:ascii="Times New Roman" w:hAnsi="Times New Roman" w:cs="Times New Roman"/>
+        </w:rPr>
+      </w:pPr>
+      <w:r>
+        <w:rPr>
+          <w:rFonts w:ascii="Times New Roman" w:hAnsi="Times New Roman" w:cs="Times New Roman"/>
+        </w:rPr>
         <w:t>Hier kun je de scores bijwerken en als je dan op de update knop klikt dan zullen de scores in de achtergrond door een PHP script worden geüpload naar de database.</w:t>
       </w:r>
     </w:p>
@@ -3630,6 +3841,50 @@
           </wp:inline>
         </w:drawing>
       </w:r>
+      <w:r>
+        <w:rPr>
+          <w:rFonts w:ascii="Times New Roman" w:hAnsi="Times New Roman" w:cs="Times New Roman"/>
+        </w:rPr>
+        <w:t>(</w:t>
+      </w:r>
+      <w:r>
+        <w:rPr>
+          <w:rFonts w:ascii="Times New Roman" w:hAnsi="Times New Roman" w:cs="Times New Roman"/>
+        </w:rPr>
+        <w:t xml:space="preserve"> </w:t>
+      </w:r>
+      <w:r>
+        <w:rPr>
+          <w:rFonts w:ascii="Times New Roman" w:hAnsi="Times New Roman" w:cs="Times New Roman"/>
+        </w:rPr>
+        <w:t xml:space="preserve">Zie hoofdstuk 3 </w:t>
+      </w:r>
+      <w:proofErr w:type="spellStart"/>
+      <w:r>
+        <w:rPr>
+          <w:rFonts w:ascii="Times New Roman" w:hAnsi="Times New Roman" w:cs="Times New Roman"/>
+        </w:rPr>
+        <w:t>w</w:t>
+      </w:r>
+      <w:r>
+        <w:rPr>
+          <w:rFonts w:ascii="Times New Roman" w:hAnsi="Times New Roman" w:cs="Times New Roman"/>
+        </w:rPr>
+        <w:t>ireframe</w:t>
+      </w:r>
+      <w:proofErr w:type="spellEnd"/>
+      <w:r>
+        <w:rPr>
+          <w:rFonts w:ascii="Times New Roman" w:hAnsi="Times New Roman" w:cs="Times New Roman"/>
+        </w:rPr>
+        <w:t>, Afbeelding</w:t>
+      </w:r>
+      <w:r>
+        <w:rPr>
+          <w:rFonts w:ascii="Times New Roman" w:hAnsi="Times New Roman" w:cs="Times New Roman"/>
+        </w:rPr>
+        <w:t xml:space="preserve"> 8)</w:t>
+      </w:r>
     </w:p>
     <w:p>
       <w:pPr>
@@ -3663,7 +3918,6 @@
           <w:rStyle w:val="Kop2Char"/>
           <w:rFonts w:ascii="Times New Roman" w:hAnsi="Times New Roman" w:cs="Times New Roman"/>
         </w:rPr>
-        <w:lastRenderedPageBreak/>
         <w:t>1.8 Het aanpassen van teams</w:t>
       </w:r>
       <w:bookmarkEnd w:id="9"/>
@@ -3753,6 +4007,51 @@
         <w:rPr>
           <w:rFonts w:ascii="Times New Roman" w:hAnsi="Times New Roman" w:cs="Times New Roman"/>
         </w:rPr>
+        <w:t>(</w:t>
+      </w:r>
+      <w:r>
+        <w:rPr>
+          <w:rFonts w:ascii="Times New Roman" w:hAnsi="Times New Roman" w:cs="Times New Roman"/>
+        </w:rPr>
+        <w:t xml:space="preserve">Zie hoofdstuk 3 </w:t>
+      </w:r>
+      <w:proofErr w:type="spellStart"/>
+      <w:r>
+        <w:rPr>
+          <w:rFonts w:ascii="Times New Roman" w:hAnsi="Times New Roman" w:cs="Times New Roman"/>
+        </w:rPr>
+        <w:t>w</w:t>
+      </w:r>
+      <w:r>
+        <w:rPr>
+          <w:rFonts w:ascii="Times New Roman" w:hAnsi="Times New Roman" w:cs="Times New Roman"/>
+        </w:rPr>
+        <w:t>ireframe</w:t>
+      </w:r>
+      <w:proofErr w:type="spellEnd"/>
+      <w:r>
+        <w:rPr>
+          <w:rFonts w:ascii="Times New Roman" w:hAnsi="Times New Roman" w:cs="Times New Roman"/>
+        </w:rPr>
+        <w:t>, Afbeelding</w:t>
+      </w:r>
+      <w:r>
+        <w:rPr>
+          <w:rFonts w:ascii="Times New Roman" w:hAnsi="Times New Roman" w:cs="Times New Roman"/>
+        </w:rPr>
+        <w:t xml:space="preserve"> 7)</w:t>
+      </w:r>
+    </w:p>
+    <w:p>
+      <w:pPr>
+        <w:rPr>
+          <w:rFonts w:ascii="Times New Roman" w:hAnsi="Times New Roman" w:cs="Times New Roman"/>
+        </w:rPr>
+      </w:pPr>
+      <w:r>
+        <w:rPr>
+          <w:rFonts w:ascii="Times New Roman" w:hAnsi="Times New Roman" w:cs="Times New Roman"/>
+        </w:rPr>
         <w:t>Het moment dat de gebruiker op update team klikt zal deze in de database worden geüpload en deze is dan gelijk klaar om gebruikt te worden.</w:t>
       </w:r>
     </w:p>
@@ -3846,17 +4145,62 @@
           </wp:inline>
         </w:drawing>
       </w:r>
-    </w:p>
-    <w:p>
-      <w:pPr>
-        <w:rPr>
-          <w:rFonts w:ascii="Times New Roman" w:hAnsi="Times New Roman" w:cs="Times New Roman"/>
-        </w:rPr>
-      </w:pPr>
-      <w:r>
-        <w:rPr>
-          <w:rFonts w:ascii="Times New Roman" w:hAnsi="Times New Roman" w:cs="Times New Roman"/>
-        </w:rPr>
+      <w:r>
+        <w:rPr>
+          <w:rFonts w:ascii="Times New Roman" w:hAnsi="Times New Roman" w:cs="Times New Roman"/>
+        </w:rPr>
+        <w:t>(</w:t>
+      </w:r>
+      <w:r>
+        <w:rPr>
+          <w:rFonts w:ascii="Times New Roman" w:hAnsi="Times New Roman" w:cs="Times New Roman"/>
+        </w:rPr>
+        <w:t xml:space="preserve"> </w:t>
+      </w:r>
+      <w:r>
+        <w:rPr>
+          <w:rFonts w:ascii="Times New Roman" w:hAnsi="Times New Roman" w:cs="Times New Roman"/>
+        </w:rPr>
+        <w:t xml:space="preserve">Zie hoofdstuk 3 </w:t>
+      </w:r>
+      <w:proofErr w:type="spellStart"/>
+      <w:r>
+        <w:rPr>
+          <w:rFonts w:ascii="Times New Roman" w:hAnsi="Times New Roman" w:cs="Times New Roman"/>
+        </w:rPr>
+        <w:t>w</w:t>
+      </w:r>
+      <w:r>
+        <w:rPr>
+          <w:rFonts w:ascii="Times New Roman" w:hAnsi="Times New Roman" w:cs="Times New Roman"/>
+        </w:rPr>
+        <w:t>ireframe</w:t>
+      </w:r>
+      <w:proofErr w:type="spellEnd"/>
+      <w:r>
+        <w:rPr>
+          <w:rFonts w:ascii="Times New Roman" w:hAnsi="Times New Roman" w:cs="Times New Roman"/>
+        </w:rPr>
+        <w:t>, Afbeelding</w:t>
+      </w:r>
+      <w:r>
+        <w:rPr>
+          <w:rFonts w:ascii="Times New Roman" w:hAnsi="Times New Roman" w:cs="Times New Roman"/>
+        </w:rPr>
+        <w:t xml:space="preserve"> 8)</w:t>
+      </w:r>
+    </w:p>
+    <w:p>
+      <w:pPr>
+        <w:rPr>
+          <w:rFonts w:ascii="Times New Roman" w:hAnsi="Times New Roman" w:cs="Times New Roman"/>
+        </w:rPr>
+      </w:pPr>
+      <w:r>
+        <w:rPr>
+          <w:rFonts w:ascii="Times New Roman" w:hAnsi="Times New Roman" w:cs="Times New Roman"/>
+        </w:rPr>
+        <w:lastRenderedPageBreak/>
         <w:t>Het moment dat de gebruiker op update speler klikt zal deze in de database worden geüpload en deze is dan gelijk klaar om gebruikt te worden.</w:t>
       </w:r>
     </w:p>
@@ -3866,7 +4210,6 @@
       </w:pPr>
       <w:bookmarkStart w:id="11" w:name="_Toc480452358"/>
       <w:r>
-        <w:lastRenderedPageBreak/>
         <w:t>1.10 aanmaken van een poule</w:t>
       </w:r>
       <w:bookmarkEnd w:id="11"/>
@@ -3924,7 +4267,7 @@
         <w:rPr>
           <w:rFonts w:ascii="Times New Roman" w:hAnsi="Times New Roman" w:cs="Times New Roman"/>
           <w:noProof/>
-          <w:lang w:eastAsia="nl-NL"/>
+          <w:lang w:val="nl-NL" w:eastAsia="nl-NL"/>
         </w:rPr>
         <w:drawing>
           <wp:inline distT="0" distB="0" distL="0" distR="0" wp14:anchorId="69A905DB" wp14:editId="14529A12">
@@ -3976,6 +4319,96 @@
           <w:lang w:val="nl-NL"/>
         </w:rPr>
       </w:pPr>
+      <w:r>
+        <w:rPr>
+          <w:lang w:val="nl-NL"/>
+        </w:rPr>
+        <w:t>(</w:t>
+      </w:r>
+      <w:proofErr w:type="spellStart"/>
+      <w:r>
+        <w:rPr>
+          <w:rFonts w:ascii="Times New Roman" w:hAnsi="Times New Roman" w:cs="Times New Roman"/>
+        </w:rPr>
+        <w:t>Zie</w:t>
+      </w:r>
+      <w:proofErr w:type="spellEnd"/>
+      <w:r>
+        <w:rPr>
+          <w:rFonts w:ascii="Times New Roman" w:hAnsi="Times New Roman" w:cs="Times New Roman"/>
+        </w:rPr>
+        <w:t xml:space="preserve"> </w:t>
+      </w:r>
+      <w:proofErr w:type="spellStart"/>
+      <w:r>
+        <w:rPr>
+          <w:rFonts w:ascii="Times New Roman" w:hAnsi="Times New Roman" w:cs="Times New Roman"/>
+        </w:rPr>
+        <w:t>hoofdstuk</w:t>
+      </w:r>
+      <w:proofErr w:type="spellEnd"/>
+      <w:r>
+        <w:rPr>
+          <w:rFonts w:ascii="Times New Roman" w:hAnsi="Times New Roman" w:cs="Times New Roman"/>
+        </w:rPr>
+        <w:t xml:space="preserve"> 3 w</w:t>
+      </w:r>
+      <w:r>
+        <w:rPr>
+          <w:rFonts w:ascii="Times New Roman" w:hAnsi="Times New Roman" w:cs="Times New Roman"/>
+        </w:rPr>
+        <w:t>ireframe</w:t>
+      </w:r>
+      <w:r>
+        <w:rPr>
+          <w:rFonts w:ascii="Times New Roman" w:hAnsi="Times New Roman" w:cs="Times New Roman"/>
+        </w:rPr>
+        <w:t xml:space="preserve">, </w:t>
+      </w:r>
+      <w:proofErr w:type="spellStart"/>
+      <w:r>
+        <w:rPr>
+          <w:rFonts w:ascii="Times New Roman" w:hAnsi="Times New Roman" w:cs="Times New Roman"/>
+        </w:rPr>
+        <w:t>Afbeelding</w:t>
+      </w:r>
+      <w:proofErr w:type="spellEnd"/>
+      <w:r>
+        <w:rPr>
+          <w:rFonts w:ascii="Times New Roman" w:hAnsi="Times New Roman" w:cs="Times New Roman"/>
+        </w:rPr>
+        <w:t xml:space="preserve"> 10 &amp; </w:t>
+      </w:r>
+      <w:proofErr w:type="spellStart"/>
+      <w:r>
+        <w:rPr>
+          <w:rFonts w:ascii="Times New Roman" w:hAnsi="Times New Roman" w:cs="Times New Roman"/>
+        </w:rPr>
+        <w:t>Afbeelding</w:t>
+      </w:r>
+      <w:proofErr w:type="spellEnd"/>
+      <w:r>
+        <w:rPr>
+          <w:rFonts w:ascii="Times New Roman" w:hAnsi="Times New Roman" w:cs="Times New Roman"/>
+        </w:rPr>
+        <w:t xml:space="preserve"> 9</w:t>
+      </w:r>
+      <w:bookmarkStart w:id="12" w:name="_GoBack"/>
+      <w:bookmarkEnd w:id="12"/>
+      <w:r>
+        <w:rPr>
+          <w:lang w:val="nl-NL"/>
+        </w:rPr>
+        <w:t>)</w:t>
+      </w:r>
+    </w:p>
+    <w:p>
+      <w:pPr>
+        <w:pStyle w:val="Geenafstand"/>
+        <w:rPr>
+          <w:lang w:val="nl-NL"/>
+        </w:rPr>
+      </w:pPr>
     </w:p>
     <w:p>
       <w:r>
@@ -4003,15 +4436,14 @@
           <w:rFonts w:ascii="Times New Roman" w:hAnsi="Times New Roman" w:cs="Times New Roman"/>
         </w:rPr>
       </w:pPr>
-      <w:bookmarkStart w:id="12" w:name="_Toc480452359"/>
-      <w:r>
-        <w:rPr>
-          <w:rFonts w:ascii="Times New Roman" w:hAnsi="Times New Roman" w:cs="Times New Roman"/>
-        </w:rPr>
-        <w:lastRenderedPageBreak/>
+      <w:bookmarkStart w:id="13" w:name="_Toc480452359"/>
+      <w:r>
+        <w:rPr>
+          <w:rFonts w:ascii="Times New Roman" w:hAnsi="Times New Roman" w:cs="Times New Roman"/>
+        </w:rPr>
         <w:t>2. Functioneel ontwerp van de C# applicatie</w:t>
       </w:r>
-      <w:bookmarkEnd w:id="12"/>
+      <w:bookmarkEnd w:id="13"/>
     </w:p>
     <w:p>
       <w:pPr>
@@ -4040,14 +4472,14 @@
           <w:rFonts w:ascii="Times New Roman" w:hAnsi="Times New Roman" w:cs="Times New Roman"/>
         </w:rPr>
       </w:pPr>
-      <w:bookmarkStart w:id="13" w:name="_Toc480452360"/>
+      <w:bookmarkStart w:id="14" w:name="_Toc480452360"/>
       <w:r>
         <w:rPr>
           <w:rFonts w:ascii="Times New Roman" w:hAnsi="Times New Roman" w:cs="Times New Roman"/>
         </w:rPr>
         <w:t>1.1 Hoe werkt de C# applicatie</w:t>
       </w:r>
-      <w:bookmarkEnd w:id="13"/>
+      <w:bookmarkEnd w:id="14"/>
     </w:p>
     <w:p>
       <w:pPr>
@@ -4111,14 +4543,14 @@
           <w:rFonts w:ascii="Times New Roman" w:hAnsi="Times New Roman" w:cs="Times New Roman"/>
         </w:rPr>
       </w:pPr>
-      <w:bookmarkStart w:id="14" w:name="_Toc480452361"/>
+      <w:bookmarkStart w:id="15" w:name="_Toc480452361"/>
       <w:r>
         <w:rPr>
           <w:rFonts w:ascii="Times New Roman" w:hAnsi="Times New Roman" w:cs="Times New Roman"/>
         </w:rPr>
         <w:t>1.2 De functies</w:t>
       </w:r>
-      <w:bookmarkEnd w:id="14"/>
+      <w:bookmarkEnd w:id="15"/>
     </w:p>
     <w:p>
       <w:pPr>
@@ -4168,14 +4600,14 @@
           <w:rFonts w:ascii="Times New Roman" w:hAnsi="Times New Roman" w:cs="Times New Roman"/>
         </w:rPr>
       </w:pPr>
-      <w:bookmarkStart w:id="15" w:name="_Toc480452362"/>
+      <w:bookmarkStart w:id="16" w:name="_Toc480452362"/>
       <w:r>
         <w:rPr>
           <w:rFonts w:ascii="Times New Roman" w:hAnsi="Times New Roman" w:cs="Times New Roman"/>
         </w:rPr>
         <w:t>Verplicht</w:t>
       </w:r>
-      <w:bookmarkEnd w:id="15"/>
+      <w:bookmarkEnd w:id="16"/>
     </w:p>
     <w:p>
       <w:pPr>
@@ -4256,14 +4688,14 @@
           <w:rFonts w:ascii="Times New Roman" w:hAnsi="Times New Roman" w:cs="Times New Roman"/>
         </w:rPr>
       </w:pPr>
-      <w:bookmarkStart w:id="16" w:name="_Toc480452363"/>
+      <w:bookmarkStart w:id="17" w:name="_Toc480452363"/>
       <w:r>
         <w:rPr>
           <w:rFonts w:ascii="Times New Roman" w:hAnsi="Times New Roman" w:cs="Times New Roman"/>
         </w:rPr>
         <w:t>Tijd over</w:t>
       </w:r>
-      <w:bookmarkEnd w:id="16"/>
+      <w:bookmarkEnd w:id="17"/>
     </w:p>
     <w:p>
       <w:pPr>
@@ -4290,14 +4722,14 @@
           <w:rFonts w:ascii="Times New Roman" w:hAnsi="Times New Roman" w:cs="Times New Roman"/>
         </w:rPr>
       </w:pPr>
-      <w:bookmarkStart w:id="17" w:name="_Toc480452364"/>
+      <w:bookmarkStart w:id="18" w:name="_Toc480452364"/>
       <w:r>
         <w:rPr>
           <w:rFonts w:ascii="Times New Roman" w:hAnsi="Times New Roman" w:cs="Times New Roman"/>
         </w:rPr>
         <w:t>Komt er sowieso niet in</w:t>
       </w:r>
-      <w:bookmarkEnd w:id="17"/>
+      <w:bookmarkEnd w:id="18"/>
     </w:p>
     <w:p>
       <w:pPr>
@@ -4337,7 +4769,7 @@
           <w:rFonts w:ascii="Times New Roman" w:hAnsi="Times New Roman" w:cs="Times New Roman"/>
         </w:rPr>
       </w:pPr>
-      <w:bookmarkStart w:id="18" w:name="_Toc480452365"/>
+      <w:bookmarkStart w:id="19" w:name="_Toc480452365"/>
       <w:r>
         <w:rPr>
           <w:rFonts w:ascii="Times New Roman" w:hAnsi="Times New Roman" w:cs="Times New Roman"/>
@@ -4345,7 +4777,7 @@
         <w:lastRenderedPageBreak/>
         <w:t>1.3 Wedden op de uitslagen</w:t>
       </w:r>
-      <w:bookmarkEnd w:id="18"/>
+      <w:bookmarkEnd w:id="19"/>
     </w:p>
     <w:p>
       <w:pPr>
@@ -4506,14 +4938,14 @@
           <w:rFonts w:ascii="Times New Roman" w:hAnsi="Times New Roman" w:cs="Times New Roman"/>
         </w:rPr>
       </w:pPr>
-      <w:bookmarkStart w:id="19" w:name="_Toc480452366"/>
+      <w:bookmarkStart w:id="20" w:name="_Toc480452366"/>
       <w:r>
         <w:rPr>
           <w:rFonts w:ascii="Times New Roman" w:hAnsi="Times New Roman" w:cs="Times New Roman"/>
         </w:rPr>
         <w:t>1.4 Wedstrijden importeren</w:t>
       </w:r>
-      <w:bookmarkEnd w:id="19"/>
+      <w:bookmarkEnd w:id="20"/>
     </w:p>
     <w:p>
       <w:pPr>
@@ -4594,14 +5026,14 @@
           <w:rFonts w:ascii="Times New Roman" w:hAnsi="Times New Roman" w:cs="Times New Roman"/>
         </w:rPr>
       </w:pPr>
-      <w:bookmarkStart w:id="20" w:name="_Toc480452367"/>
+      <w:bookmarkStart w:id="21" w:name="_Toc480452367"/>
       <w:r>
         <w:rPr>
           <w:rFonts w:ascii="Times New Roman" w:hAnsi="Times New Roman" w:cs="Times New Roman"/>
         </w:rPr>
         <w:t>1.5 Per wedstrijd kunnen bieden</w:t>
       </w:r>
-      <w:bookmarkEnd w:id="20"/>
+      <w:bookmarkEnd w:id="21"/>
     </w:p>
     <w:p>
       <w:pPr>
@@ -4782,7 +5214,7 @@
           <w:rFonts w:ascii="Times New Roman" w:hAnsi="Times New Roman" w:cs="Times New Roman"/>
         </w:rPr>
       </w:pPr>
-      <w:bookmarkStart w:id="21" w:name="_Toc480452368"/>
+      <w:bookmarkStart w:id="22" w:name="_Toc480452368"/>
       <w:r>
         <w:rPr>
           <w:rFonts w:ascii="Times New Roman" w:hAnsi="Times New Roman" w:cs="Times New Roman"/>
@@ -4790,7 +5222,7 @@
         <w:lastRenderedPageBreak/>
         <w:t>1.6 Uitslagen importeren</w:t>
       </w:r>
-      <w:bookmarkEnd w:id="21"/>
+      <w:bookmarkEnd w:id="22"/>
     </w:p>
     <w:p>
       <w:pPr>
@@ -4833,14 +5265,14 @@
           <w:rFonts w:ascii="Times New Roman" w:hAnsi="Times New Roman" w:cs="Times New Roman"/>
         </w:rPr>
       </w:pPr>
-      <w:bookmarkStart w:id="22" w:name="_Toc480452369"/>
+      <w:bookmarkStart w:id="23" w:name="_Toc480452369"/>
       <w:r>
         <w:rPr>
           <w:rFonts w:ascii="Times New Roman" w:hAnsi="Times New Roman" w:cs="Times New Roman"/>
         </w:rPr>
         <w:t>1.7 Naast punten krijgen ontvang je ook geld</w:t>
       </w:r>
-      <w:bookmarkEnd w:id="22"/>
+      <w:bookmarkEnd w:id="23"/>
     </w:p>
     <w:p>
       <w:pPr>
@@ -4918,7 +5350,7 @@
           <w:rFonts w:ascii="Times New Roman" w:hAnsi="Times New Roman" w:cs="Times New Roman"/>
         </w:rPr>
       </w:pPr>
-      <w:bookmarkStart w:id="23" w:name="_Toc480452370"/>
+      <w:bookmarkStart w:id="24" w:name="_Toc480452370"/>
       <w:r>
         <w:rPr>
           <w:rFonts w:ascii="Times New Roman" w:hAnsi="Times New Roman" w:cs="Times New Roman"/>
@@ -4933,7 +5365,7 @@
         </w:rPr>
         <w:t>Wireframe</w:t>
       </w:r>
-      <w:bookmarkEnd w:id="23"/>
+      <w:bookmarkEnd w:id="24"/>
       <w:r>
         <w:rPr>
           <w:rFonts w:ascii="Times New Roman" w:hAnsi="Times New Roman" w:cs="Times New Roman"/>
@@ -4943,32 +5375,31 @@
       <w:proofErr w:type="spellEnd"/>
     </w:p>
     <w:p>
+      <w:r>
+        <w:t>Afbeelding 1</w:t>
+      </w:r>
+    </w:p>
+    <w:p>
+      <w:pPr>
+        <w:pStyle w:val="Geenafstand"/>
+      </w:pPr>
+    </w:p>
+    <w:p>
+      <w:pPr>
+        <w:rPr>
+          <w:rFonts w:eastAsiaTheme="minorEastAsia"/>
+        </w:rPr>
+      </w:pPr>
       <w:r>
         <w:rPr>
           <w:noProof/>
           <w:lang w:eastAsia="nl-NL"/>
         </w:rPr>
         <w:drawing>
-          <wp:anchor distT="0" distB="0" distL="114300" distR="114300" simplePos="0" relativeHeight="251664384" behindDoc="0" locked="0" layoutInCell="1" allowOverlap="1">
-            <wp:simplePos x="0" y="0"/>
-            <wp:positionH relativeFrom="margin">
-              <wp:align>center</wp:align>
-            </wp:positionH>
-            <wp:positionV relativeFrom="paragraph">
-              <wp:posOffset>4324350</wp:posOffset>
-            </wp:positionV>
-            <wp:extent cx="5696585" cy="3637280"/>
-            <wp:effectExtent l="0" t="0" r="0" b="1270"/>
-            <wp:wrapThrough wrapText="bothSides">
-              <wp:wrapPolygon edited="0">
-                <wp:start x="0" y="0"/>
-                <wp:lineTo x="0" y="21494"/>
-                <wp:lineTo x="21525" y="21494"/>
-                <wp:lineTo x="21525" y="0"/>
-                <wp:lineTo x="0" y="0"/>
-              </wp:wrapPolygon>
-            </wp:wrapThrough>
-            <wp:docPr id="20" name="Afbeelding 20" descr="C:\Users\lexkr\AppData\Local\Temp\Rar$DRa0.758\project_fifa-master\bijlagen\resultsinvoer.png"/>
+          <wp:inline distT="0" distB="0" distL="0" distR="0">
+            <wp:extent cx="4402264" cy="6276141"/>
+            <wp:effectExtent l="0" t="0" r="0" b="0"/>
+            <wp:docPr id="21" name="Afbeelding 21"/>
             <wp:cNvGraphicFramePr>
               <a:graphicFrameLocks xmlns:a="http://schemas.openxmlformats.org/drawingml/2006/main" noChangeAspect="1"/>
             </wp:cNvGraphicFramePr>
@@ -4976,10 +5407,8 @@
               <a:graphicData uri="http://schemas.openxmlformats.org/drawingml/2006/picture">
                 <pic:pic xmlns:pic="http://schemas.openxmlformats.org/drawingml/2006/picture">
                   <pic:nvPicPr>
-                    <pic:cNvPr id="0" name="Picture 7" descr="C:\Users\lexkr\AppData\Local\Temp\Rar$DRa0.758\project_fifa-master\bijlagen\resultsinvoer.png"/>
-                    <pic:cNvPicPr>
-                      <a:picLocks noChangeAspect="1" noChangeArrowheads="1"/>
-                    </pic:cNvPicPr>
+                    <pic:cNvPr id="1" name=""/>
+                    <pic:cNvPicPr/>
                   </pic:nvPicPr>
                   <pic:blipFill>
                     <a:blip r:embed="rId12">
@@ -4989,54 +5418,77 @@
                         </a:ext>
                       </a:extLst>
                     </a:blip>
-                    <a:srcRect/>
                     <a:stretch>
                       <a:fillRect/>
                     </a:stretch>
                   </pic:blipFill>
-                  <pic:spPr bwMode="auto">
+                  <pic:spPr>
                     <a:xfrm>
                       <a:off x="0" y="0"/>
-                      <a:ext cx="5696585" cy="3637280"/>
+                      <a:ext cx="4402264" cy="6276141"/>
                     </a:xfrm>
                     <a:prstGeom prst="rect">
                       <a:avLst/>
                     </a:prstGeom>
-                    <a:noFill/>
-                    <a:ln>
-                      <a:noFill/>
-                    </a:ln>
                   </pic:spPr>
                 </pic:pic>
               </a:graphicData>
             </a:graphic>
-            <wp14:sizeRelH relativeFrom="page">
-              <wp14:pctWidth>0</wp14:pctWidth>
-            </wp14:sizeRelH>
-            <wp14:sizeRelV relativeFrom="page">
-              <wp14:pctHeight>0</wp14:pctHeight>
-            </wp14:sizeRelV>
-          </wp:anchor>
+          </wp:inline>
         </w:drawing>
       </w:r>
-      <w:r>
-        <w:rPr>
+    </w:p>
+    <w:p>
+      <w:pPr>
+        <w:rPr>
+          <w:rFonts w:eastAsiaTheme="minorEastAsia"/>
+        </w:rPr>
+      </w:pPr>
+    </w:p>
+    <w:p>
+      <w:pPr>
+        <w:rPr>
+          <w:rFonts w:eastAsiaTheme="minorEastAsia"/>
+        </w:rPr>
+      </w:pPr>
+      <w:r>
+        <w:rPr>
+          <w:rFonts w:eastAsiaTheme="minorEastAsia"/>
+        </w:rPr>
+        <w:br w:type="page"/>
+      </w:r>
+    </w:p>
+    <w:p>
+      <w:pPr>
+        <w:rPr>
+          <w:rFonts w:eastAsiaTheme="minorEastAsia"/>
+        </w:rPr>
+      </w:pPr>
+      <w:r>
+        <w:rPr>
+          <w:rFonts w:eastAsiaTheme="minorEastAsia"/>
+        </w:rPr>
+        <w:lastRenderedPageBreak/>
+        <w:t>Afbeelding 2</w:t>
+      </w:r>
+    </w:p>
+    <w:p>
+      <w:pPr>
+        <w:rPr>
+          <w:rFonts w:eastAsiaTheme="minorEastAsia"/>
+        </w:rPr>
+      </w:pPr>
+      <w:r>
+        <w:rPr>
+          <w:rFonts w:eastAsiaTheme="minorEastAsia"/>
           <w:noProof/>
           <w:lang w:eastAsia="nl-NL"/>
         </w:rPr>
         <w:drawing>
-          <wp:anchor distT="0" distB="0" distL="114300" distR="114300" simplePos="0" relativeHeight="251663360" behindDoc="0" locked="0" layoutInCell="1" allowOverlap="1">
-            <wp:simplePos x="0" y="0"/>
-            <wp:positionH relativeFrom="margin">
-              <wp:align>center</wp:align>
-            </wp:positionH>
-            <wp:positionV relativeFrom="margin">
-              <wp:posOffset>533400</wp:posOffset>
-            </wp:positionV>
-            <wp:extent cx="5696585" cy="3637915"/>
-            <wp:effectExtent l="0" t="0" r="0" b="635"/>
-            <wp:wrapSquare wrapText="bothSides"/>
-            <wp:docPr id="19" name="Afbeelding 19" descr="C:\Users\lexkr\AppData\Local\Temp\Rar$DRa0.758\project_fifa-master\bijlagen\teamsinvoer.png"/>
+          <wp:inline distT="0" distB="0" distL="0" distR="0">
+            <wp:extent cx="3707196" cy="7083188"/>
+            <wp:effectExtent l="0" t="0" r="7620" b="3810"/>
+            <wp:docPr id="27" name="Afbeelding 27"/>
             <wp:cNvGraphicFramePr>
               <a:graphicFrameLocks xmlns:a="http://schemas.openxmlformats.org/drawingml/2006/main" noChangeAspect="1"/>
             </wp:cNvGraphicFramePr>
@@ -5044,97 +5496,74 @@
               <a:graphicData uri="http://schemas.openxmlformats.org/drawingml/2006/picture">
                 <pic:pic xmlns:pic="http://schemas.openxmlformats.org/drawingml/2006/picture">
                   <pic:nvPicPr>
-                    <pic:cNvPr id="0" name="Picture 8" descr="C:\Users\lexkr\AppData\Local\Temp\Rar$DRa0.758\project_fifa-master\bijlagen\teamsinvoer.png"/>
-                    <pic:cNvPicPr>
-                      <a:picLocks noChangeAspect="1" noChangeArrowheads="1"/>
-                    </pic:cNvPicPr>
+                    <pic:cNvPr id="27" name="klant-web.png"/>
+                    <pic:cNvPicPr/>
                   </pic:nvPicPr>
                   <pic:blipFill>
-                    <a:blip r:embed="rId13">
+                    <a:blip r:embed="rId13" cstate="print">
                       <a:extLst>
                         <a:ext uri="{28A0092B-C50C-407E-A947-70E740481C1C}">
                           <a14:useLocalDpi xmlns:a14="http://schemas.microsoft.com/office/drawing/2010/main" val="0"/>
                         </a:ext>
                       </a:extLst>
                     </a:blip>
-                    <a:srcRect/>
                     <a:stretch>
                       <a:fillRect/>
                     </a:stretch>
                   </pic:blipFill>
-                  <pic:spPr bwMode="auto">
+                  <pic:spPr>
                     <a:xfrm>
                       <a:off x="0" y="0"/>
-                      <a:ext cx="5696585" cy="3637915"/>
+                      <a:ext cx="3708943" cy="7086525"/>
                     </a:xfrm>
                     <a:prstGeom prst="rect">
                       <a:avLst/>
                     </a:prstGeom>
-                    <a:noFill/>
-                    <a:ln>
-                      <a:noFill/>
-                    </a:ln>
                   </pic:spPr>
                 </pic:pic>
               </a:graphicData>
             </a:graphic>
-            <wp14:sizeRelH relativeFrom="page">
-              <wp14:pctWidth>0</wp14:pctWidth>
-            </wp14:sizeRelH>
-            <wp14:sizeRelV relativeFrom="page">
-              <wp14:pctHeight>0</wp14:pctHeight>
-            </wp14:sizeRelV>
-          </wp:anchor>
+          </wp:inline>
         </w:drawing>
       </w:r>
-    </w:p>
-    <w:p>
-      <w:pPr>
-        <w:pStyle w:val="Geenafstand"/>
-      </w:pPr>
-    </w:p>
-    <w:p>
-      <w:pPr>
+      <w:r>
         <w:rPr>
           <w:rFonts w:eastAsiaTheme="minorEastAsia"/>
-          <w:lang w:val="en-US"/>
-        </w:rPr>
-      </w:pPr>
-      <w:r>
+        </w:rPr>
         <w:br w:type="page"/>
       </w:r>
     </w:p>
     <w:p>
       <w:pPr>
-        <w:pStyle w:val="Geenafstand"/>
-      </w:pPr>
-      <w:r>
-        <w:rPr>
+        <w:rPr>
+          <w:rFonts w:eastAsiaTheme="minorEastAsia"/>
+        </w:rPr>
+      </w:pPr>
+      <w:r>
+        <w:rPr>
+          <w:rFonts w:eastAsiaTheme="minorEastAsia"/>
+        </w:rPr>
+        <w:lastRenderedPageBreak/>
+        <w:t>Afbeelding 3</w:t>
+      </w:r>
+    </w:p>
+    <w:p>
+      <w:pPr>
+        <w:rPr>
+          <w:rFonts w:eastAsiaTheme="minorEastAsia"/>
+        </w:rPr>
+      </w:pPr>
+      <w:r>
+        <w:rPr>
+          <w:rFonts w:eastAsiaTheme="minorEastAsia"/>
           <w:noProof/>
           <w:lang w:eastAsia="nl-NL"/>
         </w:rPr>
-        <w:lastRenderedPageBreak/>
         <w:drawing>
-          <wp:anchor distT="0" distB="0" distL="114300" distR="114300" simplePos="0" relativeHeight="251670528" behindDoc="0" locked="0" layoutInCell="1" allowOverlap="1">
-            <wp:simplePos x="0" y="0"/>
-            <wp:positionH relativeFrom="page">
-              <wp:align>left</wp:align>
-            </wp:positionH>
-            <wp:positionV relativeFrom="page">
-              <wp:align>top</wp:align>
-            </wp:positionV>
-            <wp:extent cx="7848600" cy="11189450"/>
-            <wp:effectExtent l="0" t="0" r="0" b="0"/>
-            <wp:wrapThrough wrapText="bothSides">
-              <wp:wrapPolygon edited="0">
-                <wp:start x="0" y="0"/>
-                <wp:lineTo x="0" y="21550"/>
-                <wp:lineTo x="21548" y="21550"/>
-                <wp:lineTo x="21548" y="0"/>
-                <wp:lineTo x="0" y="0"/>
-              </wp:wrapPolygon>
-            </wp:wrapThrough>
-            <wp:docPr id="21" name="Afbeelding 21"/>
+          <wp:inline distT="0" distB="0" distL="0" distR="0">
+            <wp:extent cx="5943600" cy="4146550"/>
+            <wp:effectExtent l="0" t="0" r="0" b="6350"/>
+            <wp:docPr id="28" name="Afbeelding 28"/>
             <wp:cNvGraphicFramePr>
               <a:graphicFrameLocks xmlns:a="http://schemas.openxmlformats.org/drawingml/2006/main" noChangeAspect="1"/>
             </wp:cNvGraphicFramePr>
@@ -5142,7 +5571,7 @@
               <a:graphicData uri="http://schemas.openxmlformats.org/drawingml/2006/picture">
                 <pic:pic xmlns:pic="http://schemas.openxmlformats.org/drawingml/2006/picture">
                   <pic:nvPicPr>
-                    <pic:cNvPr id="1" name=""/>
+                    <pic:cNvPr id="28" name="login-cms.png"/>
                     <pic:cNvPicPr/>
                   </pic:nvPicPr>
                   <pic:blipFill>
@@ -5160,7 +5589,7 @@
                   <pic:spPr>
                     <a:xfrm>
                       <a:off x="0" y="0"/>
-                      <a:ext cx="7853537" cy="11196488"/>
+                      <a:ext cx="5943600" cy="4146550"/>
                     </a:xfrm>
                     <a:prstGeom prst="rect">
                       <a:avLst/>
@@ -5169,13 +5598,7 @@
                 </pic:pic>
               </a:graphicData>
             </a:graphic>
-            <wp14:sizeRelH relativeFrom="page">
-              <wp14:pctWidth>0</wp14:pctWidth>
-            </wp14:sizeRelH>
-            <wp14:sizeRelV relativeFrom="page">
-              <wp14:pctHeight>0</wp14:pctHeight>
-            </wp14:sizeRelV>
-          </wp:anchor>
+          </wp:inline>
         </w:drawing>
       </w:r>
     </w:p>
@@ -5183,34 +5606,46 @@
       <w:pPr>
         <w:rPr>
           <w:rFonts w:eastAsiaTheme="minorEastAsia"/>
-          <w:lang w:val="en-US"/>
-        </w:rPr>
-      </w:pPr>
-      <w:bookmarkStart w:id="24" w:name="_GoBack"/>
-      <w:bookmarkEnd w:id="24"/>
-    </w:p>
-    <w:p>
-      <w:pPr>
-        <w:pStyle w:val="Geenafstand"/>
-      </w:pPr>
-      <w:r>
-        <w:rPr>
+        </w:rPr>
+      </w:pPr>
+      <w:r>
+        <w:rPr>
+          <w:rFonts w:eastAsiaTheme="minorEastAsia"/>
+        </w:rPr>
+        <w:br w:type="page"/>
+      </w:r>
+    </w:p>
+    <w:p>
+      <w:pPr>
+        <w:rPr>
+          <w:rFonts w:eastAsiaTheme="minorEastAsia"/>
+        </w:rPr>
+      </w:pPr>
+      <w:r>
+        <w:rPr>
+          <w:rFonts w:eastAsiaTheme="minorEastAsia"/>
+        </w:rPr>
+        <w:lastRenderedPageBreak/>
+        <w:t>Afbeelding 4</w:t>
+      </w:r>
+    </w:p>
+    <w:p>
+      <w:pPr>
+        <w:rPr>
+          <w:rFonts w:eastAsiaTheme="minorEastAsia"/>
+        </w:rPr>
+      </w:pPr>
+      <w:r>
+        <w:rPr>
+          <w:rFonts w:eastAsiaTheme="minorEastAsia"/>
           <w:noProof/>
-          <w:lang w:val="nl-NL" w:eastAsia="nl-NL"/>
+          <w:lang w:eastAsia="nl-NL"/>
         </w:rPr>
         <w:drawing>
-          <wp:anchor distT="0" distB="0" distL="114300" distR="114300" simplePos="0" relativeHeight="251669504" behindDoc="0" locked="0" layoutInCell="1" allowOverlap="1" wp14:anchorId="76C68F60" wp14:editId="3A7757DF">
-            <wp:simplePos x="1044575" y="1153795"/>
-            <wp:positionH relativeFrom="margin">
-              <wp:align>center</wp:align>
-            </wp:positionH>
-            <wp:positionV relativeFrom="margin">
-              <wp:align>bottom</wp:align>
-            </wp:positionV>
-            <wp:extent cx="5674360" cy="3623310"/>
-            <wp:effectExtent l="0" t="0" r="2540" b="0"/>
-            <wp:wrapSquare wrapText="bothSides"/>
-            <wp:docPr id="16" name="Afbeelding 16" descr="C:\Users\lexkr\AppData\Local\Temp\Rar$DRa0.758\project_fifa-master\bijlagen\finales.png"/>
+          <wp:inline distT="0" distB="0" distL="0" distR="0">
+            <wp:extent cx="5943600" cy="4146550"/>
+            <wp:effectExtent l="0" t="0" r="0" b="6350"/>
+            <wp:docPr id="29" name="Afbeelding 29"/>
             <wp:cNvGraphicFramePr>
               <a:graphicFrameLocks xmlns:a="http://schemas.openxmlformats.org/drawingml/2006/main" noChangeAspect="1"/>
             </wp:cNvGraphicFramePr>
@@ -5218,10 +5653,8 @@
               <a:graphicData uri="http://schemas.openxmlformats.org/drawingml/2006/picture">
                 <pic:pic xmlns:pic="http://schemas.openxmlformats.org/drawingml/2006/picture">
                   <pic:nvPicPr>
-                    <pic:cNvPr id="0" name="Picture 5" descr="C:\Users\lexkr\AppData\Local\Temp\Rar$DRa0.758\project_fifa-master\bijlagen\finales.png"/>
-                    <pic:cNvPicPr>
-                      <a:picLocks noChangeAspect="1" noChangeArrowheads="1"/>
-                    </pic:cNvPicPr>
+                    <pic:cNvPr id="29" name="main_sketch-cms.png"/>
+                    <pic:cNvPicPr/>
                   </pic:nvPicPr>
                   <pic:blipFill>
                     <a:blip r:embed="rId15">
@@ -5231,54 +5664,63 @@
                         </a:ext>
                       </a:extLst>
                     </a:blip>
-                    <a:srcRect/>
                     <a:stretch>
                       <a:fillRect/>
                     </a:stretch>
                   </pic:blipFill>
-                  <pic:spPr bwMode="auto">
+                  <pic:spPr>
                     <a:xfrm>
                       <a:off x="0" y="0"/>
-                      <a:ext cx="5674360" cy="3623310"/>
+                      <a:ext cx="5943600" cy="4146550"/>
                     </a:xfrm>
                     <a:prstGeom prst="rect">
                       <a:avLst/>
                     </a:prstGeom>
-                    <a:noFill/>
-                    <a:ln>
-                      <a:noFill/>
-                    </a:ln>
                   </pic:spPr>
                 </pic:pic>
               </a:graphicData>
             </a:graphic>
-            <wp14:sizeRelH relativeFrom="page">
-              <wp14:pctWidth>0</wp14:pctWidth>
-            </wp14:sizeRelH>
-            <wp14:sizeRelV relativeFrom="page">
-              <wp14:pctHeight>0</wp14:pctHeight>
-            </wp14:sizeRelV>
-          </wp:anchor>
+          </wp:inline>
         </w:drawing>
       </w:r>
       <w:r>
         <w:rPr>
+          <w:rFonts w:eastAsiaTheme="minorEastAsia"/>
+        </w:rPr>
+        <w:br w:type="page"/>
+      </w:r>
+    </w:p>
+    <w:p>
+      <w:pPr>
+        <w:rPr>
+          <w:rFonts w:eastAsiaTheme="minorEastAsia"/>
+        </w:rPr>
+      </w:pPr>
+      <w:r>
+        <w:rPr>
+          <w:rFonts w:eastAsiaTheme="minorEastAsia"/>
+        </w:rPr>
+        <w:lastRenderedPageBreak/>
+        <w:t>Afbeelding 5</w:t>
+      </w:r>
+    </w:p>
+    <w:p>
+      <w:pPr>
+        <w:rPr>
+          <w:rFonts w:eastAsiaTheme="minorEastAsia"/>
+        </w:rPr>
+      </w:pPr>
+      <w:r>
+        <w:rPr>
+          <w:rFonts w:eastAsiaTheme="minorEastAsia"/>
           <w:noProof/>
-          <w:lang w:val="nl-NL" w:eastAsia="nl-NL"/>
+          <w:lang w:eastAsia="nl-NL"/>
         </w:rPr>
         <w:drawing>
-          <wp:anchor distT="0" distB="0" distL="114300" distR="114300" simplePos="0" relativeHeight="251667456" behindDoc="0" locked="0" layoutInCell="1" allowOverlap="1" wp14:anchorId="57E37DE4" wp14:editId="4D618053">
-            <wp:simplePos x="0" y="0"/>
-            <wp:positionH relativeFrom="margin">
-              <wp:align>center</wp:align>
-            </wp:positionH>
-            <wp:positionV relativeFrom="margin">
-              <wp:align>top</wp:align>
-            </wp:positionV>
-            <wp:extent cx="5691505" cy="3634105"/>
-            <wp:effectExtent l="0" t="0" r="4445" b="4445"/>
-            <wp:wrapSquare wrapText="bothSides"/>
-            <wp:docPr id="17" name="Afbeelding 17" descr="C:\Users\lexkr\AppData\Local\Temp\Rar$DRa0.758\project_fifa-master\bijlagen\results.png"/>
+          <wp:inline distT="0" distB="0" distL="0" distR="0">
+            <wp:extent cx="5943600" cy="4189095"/>
+            <wp:effectExtent l="0" t="0" r="0" b="1905"/>
+            <wp:docPr id="30" name="Afbeelding 30"/>
             <wp:cNvGraphicFramePr>
               <a:graphicFrameLocks xmlns:a="http://schemas.openxmlformats.org/drawingml/2006/main" noChangeAspect="1"/>
             </wp:cNvGraphicFramePr>
@@ -5286,10 +5728,8 @@
               <a:graphicData uri="http://schemas.openxmlformats.org/drawingml/2006/picture">
                 <pic:pic xmlns:pic="http://schemas.openxmlformats.org/drawingml/2006/picture">
                   <pic:nvPicPr>
-                    <pic:cNvPr id="0" name="Picture 6" descr="C:\Users\lexkr\AppData\Local\Temp\Rar$DRa0.758\project_fifa-master\bijlagen\results.png"/>
-                    <pic:cNvPicPr>
-                      <a:picLocks noChangeAspect="1" noChangeArrowheads="1"/>
-                    </pic:cNvPicPr>
+                    <pic:cNvPr id="30" name="management-cms.png"/>
+                    <pic:cNvPicPr/>
                   </pic:nvPicPr>
                   <pic:blipFill>
                     <a:blip r:embed="rId16">
@@ -5299,39 +5739,409 @@
                         </a:ext>
                       </a:extLst>
                     </a:blip>
-                    <a:srcRect/>
                     <a:stretch>
                       <a:fillRect/>
                     </a:stretch>
                   </pic:blipFill>
-                  <pic:spPr bwMode="auto">
+                  <pic:spPr>
                     <a:xfrm>
                       <a:off x="0" y="0"/>
-                      <a:ext cx="5691505" cy="3634105"/>
+                      <a:ext cx="5943600" cy="4189095"/>
                     </a:xfrm>
                     <a:prstGeom prst="rect">
                       <a:avLst/>
                     </a:prstGeom>
-                    <a:noFill/>
-                    <a:ln>
-                      <a:noFill/>
-                    </a:ln>
                   </pic:spPr>
                 </pic:pic>
               </a:graphicData>
             </a:graphic>
-            <wp14:sizeRelH relativeFrom="page">
-              <wp14:pctWidth>0</wp14:pctWidth>
-            </wp14:sizeRelH>
-            <wp14:sizeRelV relativeFrom="page">
-              <wp14:pctHeight>0</wp14:pctHeight>
-            </wp14:sizeRelV>
-          </wp:anchor>
+          </wp:inline>
         </w:drawing>
       </w:r>
+      <w:r>
+        <w:rPr>
+          <w:rFonts w:eastAsiaTheme="minorEastAsia"/>
+        </w:rPr>
+        <w:br w:type="page"/>
+      </w:r>
+    </w:p>
+    <w:p>
+      <w:pPr>
+        <w:rPr>
+          <w:rFonts w:eastAsiaTheme="minorEastAsia"/>
+        </w:rPr>
+      </w:pPr>
+      <w:r>
+        <w:rPr>
+          <w:rFonts w:eastAsiaTheme="minorEastAsia"/>
+        </w:rPr>
+        <w:lastRenderedPageBreak/>
+        <w:t>Afbeelding 6</w:t>
+      </w:r>
+    </w:p>
+    <w:p>
+      <w:pPr>
+        <w:rPr>
+          <w:rFonts w:eastAsiaTheme="minorEastAsia"/>
+        </w:rPr>
+      </w:pPr>
+      <w:r>
+        <w:rPr>
+          <w:rFonts w:eastAsiaTheme="minorEastAsia"/>
+          <w:noProof/>
+          <w:lang w:eastAsia="nl-NL"/>
+        </w:rPr>
+        <w:drawing>
+          <wp:inline distT="0" distB="0" distL="0" distR="0">
+            <wp:extent cx="5943600" cy="4189095"/>
+            <wp:effectExtent l="0" t="0" r="0" b="1905"/>
+            <wp:docPr id="31" name="Afbeelding 31"/>
+            <wp:cNvGraphicFramePr>
+              <a:graphicFrameLocks xmlns:a="http://schemas.openxmlformats.org/drawingml/2006/main" noChangeAspect="1"/>
+            </wp:cNvGraphicFramePr>
+            <a:graphic xmlns:a="http://schemas.openxmlformats.org/drawingml/2006/main">
+              <a:graphicData uri="http://schemas.openxmlformats.org/drawingml/2006/picture">
+                <pic:pic xmlns:pic="http://schemas.openxmlformats.org/drawingml/2006/picture">
+                  <pic:nvPicPr>
+                    <pic:cNvPr id="31" name="Acounts-cms.png"/>
+                    <pic:cNvPicPr/>
+                  </pic:nvPicPr>
+                  <pic:blipFill>
+                    <a:blip r:embed="rId17">
+                      <a:extLst>
+                        <a:ext uri="{28A0092B-C50C-407E-A947-70E740481C1C}">
+                          <a14:useLocalDpi xmlns:a14="http://schemas.microsoft.com/office/drawing/2010/main" val="0"/>
+                        </a:ext>
+                      </a:extLst>
+                    </a:blip>
+                    <a:stretch>
+                      <a:fillRect/>
+                    </a:stretch>
+                  </pic:blipFill>
+                  <pic:spPr>
+                    <a:xfrm>
+                      <a:off x="0" y="0"/>
+                      <a:ext cx="5943600" cy="4189095"/>
+                    </a:xfrm>
+                    <a:prstGeom prst="rect">
+                      <a:avLst/>
+                    </a:prstGeom>
+                  </pic:spPr>
+                </pic:pic>
+              </a:graphicData>
+            </a:graphic>
+          </wp:inline>
+        </w:drawing>
+      </w:r>
+      <w:r>
+        <w:rPr>
+          <w:rFonts w:eastAsiaTheme="minorEastAsia"/>
+        </w:rPr>
+        <w:br w:type="page"/>
+      </w:r>
+    </w:p>
+    <w:p>
+      <w:pPr>
+        <w:rPr>
+          <w:rFonts w:eastAsiaTheme="minorEastAsia"/>
+        </w:rPr>
+      </w:pPr>
+      <w:r>
+        <w:rPr>
+          <w:rFonts w:eastAsiaTheme="minorEastAsia"/>
+        </w:rPr>
+        <w:lastRenderedPageBreak/>
+        <w:t>Afbeelding 7</w:t>
+      </w:r>
+    </w:p>
+    <w:p>
+      <w:pPr>
+        <w:rPr>
+          <w:rFonts w:eastAsiaTheme="minorEastAsia"/>
+        </w:rPr>
+      </w:pPr>
+      <w:r>
+        <w:rPr>
+          <w:rFonts w:eastAsiaTheme="minorEastAsia"/>
+          <w:noProof/>
+          <w:lang w:eastAsia="nl-NL"/>
+        </w:rPr>
+        <w:drawing>
+          <wp:inline distT="0" distB="0" distL="0" distR="0">
+            <wp:extent cx="5943600" cy="4177665"/>
+            <wp:effectExtent l="0" t="0" r="0" b="0"/>
+            <wp:docPr id="128" name="Afbeelding 128"/>
+            <wp:cNvGraphicFramePr>
+              <a:graphicFrameLocks xmlns:a="http://schemas.openxmlformats.org/drawingml/2006/main" noChangeAspect="1"/>
+            </wp:cNvGraphicFramePr>
+            <a:graphic xmlns:a="http://schemas.openxmlformats.org/drawingml/2006/main">
+              <a:graphicData uri="http://schemas.openxmlformats.org/drawingml/2006/picture">
+                <pic:pic xmlns:pic="http://schemas.openxmlformats.org/drawingml/2006/picture">
+                  <pic:nvPicPr>
+                    <pic:cNvPr id="128" name="Teams-cms.png"/>
+                    <pic:cNvPicPr/>
+                  </pic:nvPicPr>
+                  <pic:blipFill>
+                    <a:blip r:embed="rId18">
+                      <a:extLst>
+                        <a:ext uri="{28A0092B-C50C-407E-A947-70E740481C1C}">
+                          <a14:useLocalDpi xmlns:a14="http://schemas.microsoft.com/office/drawing/2010/main" val="0"/>
+                        </a:ext>
+                      </a:extLst>
+                    </a:blip>
+                    <a:stretch>
+                      <a:fillRect/>
+                    </a:stretch>
+                  </pic:blipFill>
+                  <pic:spPr>
+                    <a:xfrm>
+                      <a:off x="0" y="0"/>
+                      <a:ext cx="5943600" cy="4177665"/>
+                    </a:xfrm>
+                    <a:prstGeom prst="rect">
+                      <a:avLst/>
+                    </a:prstGeom>
+                  </pic:spPr>
+                </pic:pic>
+              </a:graphicData>
+            </a:graphic>
+          </wp:inline>
+        </w:drawing>
+      </w:r>
+      <w:r>
+        <w:rPr>
+          <w:rFonts w:eastAsiaTheme="minorEastAsia"/>
+        </w:rPr>
+        <w:br w:type="page"/>
+      </w:r>
+    </w:p>
+    <w:p>
+      <w:pPr>
+        <w:rPr>
+          <w:rFonts w:eastAsiaTheme="minorEastAsia"/>
+        </w:rPr>
+      </w:pPr>
+      <w:r>
+        <w:rPr>
+          <w:rFonts w:eastAsiaTheme="minorEastAsia"/>
+        </w:rPr>
+        <w:lastRenderedPageBreak/>
+        <w:t>Afbeelding 8</w:t>
+      </w:r>
+    </w:p>
+    <w:p>
+      <w:pPr>
+        <w:rPr>
+          <w:rFonts w:eastAsiaTheme="minorEastAsia"/>
+        </w:rPr>
+      </w:pPr>
+      <w:r>
+        <w:rPr>
+          <w:rFonts w:eastAsiaTheme="minorEastAsia"/>
+          <w:noProof/>
+          <w:lang w:eastAsia="nl-NL"/>
+        </w:rPr>
+        <w:drawing>
+          <wp:inline distT="0" distB="0" distL="0" distR="0">
+            <wp:extent cx="5943600" cy="4177665"/>
+            <wp:effectExtent l="0" t="0" r="0" b="0"/>
+            <wp:docPr id="129" name="Afbeelding 129"/>
+            <wp:cNvGraphicFramePr>
+              <a:graphicFrameLocks xmlns:a="http://schemas.openxmlformats.org/drawingml/2006/main" noChangeAspect="1"/>
+            </wp:cNvGraphicFramePr>
+            <a:graphic xmlns:a="http://schemas.openxmlformats.org/drawingml/2006/main">
+              <a:graphicData uri="http://schemas.openxmlformats.org/drawingml/2006/picture">
+                <pic:pic xmlns:pic="http://schemas.openxmlformats.org/drawingml/2006/picture">
+                  <pic:nvPicPr>
+                    <pic:cNvPr id="129" name="Players-cms.png"/>
+                    <pic:cNvPicPr/>
+                  </pic:nvPicPr>
+                  <pic:blipFill>
+                    <a:blip r:embed="rId19">
+                      <a:extLst>
+                        <a:ext uri="{28A0092B-C50C-407E-A947-70E740481C1C}">
+                          <a14:useLocalDpi xmlns:a14="http://schemas.microsoft.com/office/drawing/2010/main" val="0"/>
+                        </a:ext>
+                      </a:extLst>
+                    </a:blip>
+                    <a:stretch>
+                      <a:fillRect/>
+                    </a:stretch>
+                  </pic:blipFill>
+                  <pic:spPr>
+                    <a:xfrm>
+                      <a:off x="0" y="0"/>
+                      <a:ext cx="5943600" cy="4177665"/>
+                    </a:xfrm>
+                    <a:prstGeom prst="rect">
+                      <a:avLst/>
+                    </a:prstGeom>
+                  </pic:spPr>
+                </pic:pic>
+              </a:graphicData>
+            </a:graphic>
+          </wp:inline>
+        </w:drawing>
+      </w:r>
+      <w:r>
+        <w:rPr>
+          <w:rFonts w:eastAsiaTheme="minorEastAsia"/>
+        </w:rPr>
+        <w:br w:type="page"/>
+      </w:r>
+    </w:p>
+    <w:p>
+      <w:pPr>
+        <w:rPr>
+          <w:rFonts w:eastAsiaTheme="minorEastAsia"/>
+        </w:rPr>
+      </w:pPr>
+      <w:r>
+        <w:rPr>
+          <w:rFonts w:eastAsiaTheme="minorEastAsia"/>
+        </w:rPr>
+        <w:lastRenderedPageBreak/>
+        <w:t xml:space="preserve">Afbeelding </w:t>
+      </w:r>
+      <w:r>
+        <w:rPr>
+          <w:rFonts w:eastAsiaTheme="minorEastAsia"/>
+        </w:rPr>
+        <w:t>9</w:t>
+      </w:r>
+    </w:p>
+    <w:p>
+      <w:pPr>
+        <w:rPr>
+          <w:rFonts w:eastAsiaTheme="minorEastAsia"/>
+        </w:rPr>
+      </w:pPr>
+      <w:r>
+        <w:rPr>
+          <w:rFonts w:eastAsiaTheme="minorEastAsia"/>
+          <w:noProof/>
+          <w:lang w:eastAsia="nl-NL"/>
+        </w:rPr>
+        <w:drawing>
+          <wp:inline distT="0" distB="0" distL="0" distR="0">
+            <wp:extent cx="5943600" cy="4189095"/>
+            <wp:effectExtent l="0" t="0" r="0" b="1905"/>
+            <wp:docPr id="130" name="Afbeelding 130"/>
+            <wp:cNvGraphicFramePr>
+              <a:graphicFrameLocks xmlns:a="http://schemas.openxmlformats.org/drawingml/2006/main" noChangeAspect="1"/>
+            </wp:cNvGraphicFramePr>
+            <a:graphic xmlns:a="http://schemas.openxmlformats.org/drawingml/2006/main">
+              <a:graphicData uri="http://schemas.openxmlformats.org/drawingml/2006/picture">
+                <pic:pic xmlns:pic="http://schemas.openxmlformats.org/drawingml/2006/picture">
+                  <pic:nvPicPr>
+                    <pic:cNvPr id="130" name="Match_Puole-cms.png"/>
+                    <pic:cNvPicPr/>
+                  </pic:nvPicPr>
+                  <pic:blipFill>
+                    <a:blip r:embed="rId20">
+                      <a:extLst>
+                        <a:ext uri="{28A0092B-C50C-407E-A947-70E740481C1C}">
+                          <a14:useLocalDpi xmlns:a14="http://schemas.microsoft.com/office/drawing/2010/main" val="0"/>
+                        </a:ext>
+                      </a:extLst>
+                    </a:blip>
+                    <a:stretch>
+                      <a:fillRect/>
+                    </a:stretch>
+                  </pic:blipFill>
+                  <pic:spPr>
+                    <a:xfrm>
+                      <a:off x="0" y="0"/>
+                      <a:ext cx="5943600" cy="4189095"/>
+                    </a:xfrm>
+                    <a:prstGeom prst="rect">
+                      <a:avLst/>
+                    </a:prstGeom>
+                  </pic:spPr>
+                </pic:pic>
+              </a:graphicData>
+            </a:graphic>
+          </wp:inline>
+        </w:drawing>
+      </w:r>
+      <w:r>
+        <w:rPr>
+          <w:rFonts w:eastAsiaTheme="minorEastAsia"/>
+        </w:rPr>
+        <w:br w:type="page"/>
+      </w:r>
+    </w:p>
+    <w:p>
+      <w:pPr>
+        <w:rPr>
+          <w:rFonts w:eastAsiaTheme="minorEastAsia"/>
+        </w:rPr>
+      </w:pPr>
+      <w:r>
+        <w:rPr>
+          <w:rFonts w:eastAsiaTheme="minorEastAsia"/>
+        </w:rPr>
+        <w:lastRenderedPageBreak/>
+        <w:t>Afbeelding 10</w:t>
+      </w:r>
+    </w:p>
+    <w:p>
+      <w:pPr>
+        <w:rPr>
+          <w:rFonts w:eastAsiaTheme="minorEastAsia"/>
+        </w:rPr>
+      </w:pPr>
+      <w:r>
+        <w:rPr>
+          <w:rFonts w:eastAsiaTheme="minorEastAsia"/>
+          <w:noProof/>
+          <w:lang w:eastAsia="nl-NL"/>
+        </w:rPr>
+        <w:drawing>
+          <wp:inline distT="0" distB="0" distL="0" distR="0">
+            <wp:extent cx="5943600" cy="4187190"/>
+            <wp:effectExtent l="0" t="0" r="0" b="3810"/>
+            <wp:docPr id="131" name="Afbeelding 131"/>
+            <wp:cNvGraphicFramePr>
+              <a:graphicFrameLocks xmlns:a="http://schemas.openxmlformats.org/drawingml/2006/main" noChangeAspect="1"/>
+            </wp:cNvGraphicFramePr>
+            <a:graphic xmlns:a="http://schemas.openxmlformats.org/drawingml/2006/main">
+              <a:graphicData uri="http://schemas.openxmlformats.org/drawingml/2006/picture">
+                <pic:pic xmlns:pic="http://schemas.openxmlformats.org/drawingml/2006/picture">
+                  <pic:nvPicPr>
+                    <pic:cNvPr id="131" name="Match_team&amp;result-cms.png"/>
+                    <pic:cNvPicPr/>
+                  </pic:nvPicPr>
+                  <pic:blipFill>
+                    <a:blip r:embed="rId21">
+                      <a:extLst>
+                        <a:ext uri="{28A0092B-C50C-407E-A947-70E740481C1C}">
+                          <a14:useLocalDpi xmlns:a14="http://schemas.microsoft.com/office/drawing/2010/main" val="0"/>
+                        </a:ext>
+                      </a:extLst>
+                    </a:blip>
+                    <a:stretch>
+                      <a:fillRect/>
+                    </a:stretch>
+                  </pic:blipFill>
+                  <pic:spPr>
+                    <a:xfrm>
+                      <a:off x="0" y="0"/>
+                      <a:ext cx="5943600" cy="4187190"/>
+                    </a:xfrm>
+                    <a:prstGeom prst="rect">
+                      <a:avLst/>
+                    </a:prstGeom>
+                  </pic:spPr>
+                </pic:pic>
+              </a:graphicData>
+            </a:graphic>
+          </wp:inline>
+        </w:drawing>
+      </w:r>
     </w:p>
     <w:sectPr>
-      <w:footerReference w:type="default" r:id="rId17"/>
+      <w:footerReference w:type="default" r:id="rId22"/>
       <w:pgSz w:w="12240" w:h="15840"/>
       <w:pgMar w:top="1440" w:right="1440" w:bottom="1440" w:left="1440" w:header="720" w:footer="720" w:gutter="0"/>
       <w:pgNumType w:start="0"/>
@@ -5398,7 +6208,7 @@
           <w:rPr>
             <w:noProof/>
           </w:rPr>
-          <w:t>14</w:t>
+          <w:t>20</w:t>
         </w:r>
         <w:r>
           <w:fldChar w:fldCharType="end"/>
@@ -6398,7 +7208,6 @@
   <w:style w:type="character" w:default="1" w:styleId="Standaardalinea-lettertype">
     <w:name w:val="Default Paragraph Font"/>
     <w:uiPriority w:val="1"/>
-    <w:semiHidden/>
     <w:unhideWhenUsed/>
   </w:style>
   <w:style w:type="table" w:default="1" w:styleId="Standaardtabel">
@@ -6914,7 +7723,7 @@
 </file>
 
 <file path=customXml/itemProps2.xml><?xml version="1.0" encoding="utf-8"?>
-<ds:datastoreItem xmlns:ds="http://schemas.openxmlformats.org/officeDocument/2006/customXml" ds:itemID="{0D3DB40F-8FE0-4432-A120-A2D044E58C40}">
+<ds:datastoreItem xmlns:ds="http://schemas.openxmlformats.org/officeDocument/2006/customXml" ds:itemID="{9D5357DA-D23A-4283-899E-1B326CB9F2BC}">
   <ds:schemaRefs>
     <ds:schemaRef ds:uri="http://schemas.openxmlformats.org/officeDocument/2006/bibliography"/>
   </ds:schemaRefs>

</xml_diff>